<commit_message>
subiendo mockups y terminado detalle nav
</commit_message>
<xml_diff>
--- a/informe/Informe MiyashimaWeb.docx
+++ b/informe/Informe MiyashimaWeb.docx
@@ -249,7 +249,27 @@
           <w:sz w:val="26"/>
           <w:szCs w:val="26"/>
         </w:rPr>
-        <w:t>El sitio fue publicado y tiene codificado un script de php que realiza el envío del folleto del lugar a quien lo cargue.</w:t>
+        <w:t xml:space="preserve">El sitio fue publicado y tiene codificado un script de </w:t>
+      </w:r>
+      <w:proofErr w:type="spellStart"/>
+      <w:r>
+        <w:rPr>
+          <w:rFonts w:ascii="Times New Roman" w:hAnsi="Times New Roman" w:cs="Times New Roman"/>
+          <w:b/>
+          <w:sz w:val="26"/>
+          <w:szCs w:val="26"/>
+        </w:rPr>
+        <w:t>php</w:t>
+      </w:r>
+      <w:proofErr w:type="spellEnd"/>
+      <w:r>
+        <w:rPr>
+          <w:rFonts w:ascii="Times New Roman" w:hAnsi="Times New Roman" w:cs="Times New Roman"/>
+          <w:b/>
+          <w:sz w:val="26"/>
+          <w:szCs w:val="26"/>
+        </w:rPr>
+        <w:t xml:space="preserve"> que realiza el envío del folleto del lugar a quien lo cargue.</w:t>
       </w:r>
     </w:p>
     <w:p>
@@ -497,7 +517,43 @@
           <w:sz w:val="26"/>
           <w:szCs w:val="26"/>
         </w:rPr>
-        <w:t>La web consiste en promocionar el lugar Miyashima a través de su sitio, en el cual se pueden conocer los lugares típicos para conocer, también el mismo posee información de que actividades se pueden realizar en el lugar para luego ponerse en contacto por medio del formulario en el caso de querer mas información o participar en alguna de ellas.</w:t>
+        <w:t xml:space="preserve">La web consiste en promocionar el lugar </w:t>
+      </w:r>
+      <w:proofErr w:type="spellStart"/>
+      <w:r>
+        <w:rPr>
+          <w:rFonts w:ascii="Times New Roman" w:hAnsi="Times New Roman" w:cs="Times New Roman"/>
+          <w:sz w:val="26"/>
+          <w:szCs w:val="26"/>
+        </w:rPr>
+        <w:t>Miyashima</w:t>
+      </w:r>
+      <w:proofErr w:type="spellEnd"/>
+      <w:r>
+        <w:rPr>
+          <w:rFonts w:ascii="Times New Roman" w:hAnsi="Times New Roman" w:cs="Times New Roman"/>
+          <w:sz w:val="26"/>
+          <w:szCs w:val="26"/>
+        </w:rPr>
+        <w:t xml:space="preserve"> a través de su sitio, en el cual se pueden conocer los lugares típicos para conocer, también el mismo posee información de que actividades se pueden realizar en el lugar para luego ponerse en contacto por medio del formulario en el caso de querer </w:t>
+      </w:r>
+      <w:proofErr w:type="spellStart"/>
+      <w:r>
+        <w:rPr>
+          <w:rFonts w:ascii="Times New Roman" w:hAnsi="Times New Roman" w:cs="Times New Roman"/>
+          <w:sz w:val="26"/>
+          <w:szCs w:val="26"/>
+        </w:rPr>
+        <w:t>mas</w:t>
+      </w:r>
+      <w:proofErr w:type="spellEnd"/>
+      <w:r>
+        <w:rPr>
+          <w:rFonts w:ascii="Times New Roman" w:hAnsi="Times New Roman" w:cs="Times New Roman"/>
+          <w:sz w:val="26"/>
+          <w:szCs w:val="26"/>
+        </w:rPr>
+        <w:t xml:space="preserve"> información o participar en alguna de ellas.</w:t>
       </w:r>
     </w:p>
     <w:p>
@@ -540,60 +596,119 @@
           <w:szCs w:val="36"/>
           <w:u w:val="single"/>
         </w:rPr>
-        <w:t xml:space="preserve">Tecnologías utilizadas para el desarrollo del sitio (HTML, CSS, Scripts y plugins de jQuery con sus respectivos nombres y URL de descarga). </w:t>
-      </w:r>
-    </w:p>
-    <w:p>
-      <w:pPr>
-        <w:rPr>
-          <w:rFonts w:ascii="Times New Roman" w:hAnsi="Times New Roman" w:cs="Times New Roman"/>
-          <w:sz w:val="26"/>
-          <w:szCs w:val="26"/>
-        </w:rPr>
-      </w:pPr>
-    </w:p>
-    <w:p>
-      <w:pPr>
-        <w:rPr>
-          <w:rFonts w:ascii="Times New Roman" w:hAnsi="Times New Roman" w:cs="Times New Roman"/>
-          <w:sz w:val="26"/>
-          <w:szCs w:val="26"/>
-        </w:rPr>
-      </w:pPr>
-      <w:r>
-        <w:rPr>
-          <w:rFonts w:ascii="Times New Roman" w:hAnsi="Times New Roman" w:cs="Times New Roman"/>
-          <w:sz w:val="26"/>
-          <w:szCs w:val="26"/>
-        </w:rPr>
-        <w:t xml:space="preserve">Las tecnologías utilizadas para el desarrollo de la web fueron HTML, CSS, Javascript </w:t>
-      </w:r>
-      <w:r>
-        <w:rPr>
-          <w:rFonts w:ascii="Times New Roman" w:hAnsi="Times New Roman" w:cs="Times New Roman"/>
-          <w:sz w:val="26"/>
-          <w:szCs w:val="26"/>
-        </w:rPr>
-        <w:t>y php.</w:t>
-      </w:r>
-    </w:p>
-    <w:p>
-      <w:pPr>
-        <w:rPr>
-          <w:rFonts w:ascii="Times New Roman" w:hAnsi="Times New Roman" w:cs="Times New Roman"/>
-          <w:sz w:val="26"/>
-          <w:szCs w:val="26"/>
-        </w:rPr>
-      </w:pPr>
-    </w:p>
-    <w:p>
-      <w:pPr>
-        <w:rPr>
-          <w:rFonts w:ascii="Times New Roman" w:hAnsi="Times New Roman" w:cs="Times New Roman"/>
-          <w:sz w:val="26"/>
-          <w:szCs w:val="26"/>
-        </w:rPr>
-      </w:pPr>
+        <w:t xml:space="preserve">Tecnologías utilizadas para el desarrollo del sitio (HTML, CSS, Scripts y </w:t>
+      </w:r>
+      <w:proofErr w:type="spellStart"/>
+      <w:r>
+        <w:rPr>
+          <w:rFonts w:ascii="Times New Roman" w:hAnsi="Times New Roman" w:cs="Times New Roman"/>
+          <w:b/>
+          <w:sz w:val="36"/>
+          <w:szCs w:val="36"/>
+          <w:u w:val="single"/>
+        </w:rPr>
+        <w:t>plugins</w:t>
+      </w:r>
+      <w:proofErr w:type="spellEnd"/>
+      <w:r>
+        <w:rPr>
+          <w:rFonts w:ascii="Times New Roman" w:hAnsi="Times New Roman" w:cs="Times New Roman"/>
+          <w:b/>
+          <w:sz w:val="36"/>
+          <w:szCs w:val="36"/>
+          <w:u w:val="single"/>
+        </w:rPr>
+        <w:t xml:space="preserve"> de jQuery con sus respectivos nombres y URL de descarga). </w:t>
+      </w:r>
+    </w:p>
+    <w:p>
+      <w:pPr>
+        <w:rPr>
+          <w:rFonts w:ascii="Times New Roman" w:hAnsi="Times New Roman" w:cs="Times New Roman"/>
+          <w:sz w:val="26"/>
+          <w:szCs w:val="26"/>
+        </w:rPr>
+      </w:pPr>
+    </w:p>
+    <w:p>
+      <w:pPr>
+        <w:rPr>
+          <w:rFonts w:ascii="Times New Roman" w:hAnsi="Times New Roman" w:cs="Times New Roman"/>
+          <w:sz w:val="26"/>
+          <w:szCs w:val="26"/>
+        </w:rPr>
+      </w:pPr>
+      <w:r>
+        <w:rPr>
+          <w:rFonts w:ascii="Times New Roman" w:hAnsi="Times New Roman" w:cs="Times New Roman"/>
+          <w:sz w:val="26"/>
+          <w:szCs w:val="26"/>
+        </w:rPr>
+        <w:t xml:space="preserve">Las tecnologías utilizadas para el desarrollo de la web fueron HTML, CSS, </w:t>
+      </w:r>
+      <w:proofErr w:type="spellStart"/>
+      <w:r>
+        <w:rPr>
+          <w:rFonts w:ascii="Times New Roman" w:hAnsi="Times New Roman" w:cs="Times New Roman"/>
+          <w:sz w:val="26"/>
+          <w:szCs w:val="26"/>
+        </w:rPr>
+        <w:t>Javascript</w:t>
+      </w:r>
+      <w:proofErr w:type="spellEnd"/>
+      <w:r>
+        <w:rPr>
+          <w:rFonts w:ascii="Times New Roman" w:hAnsi="Times New Roman" w:cs="Times New Roman"/>
+          <w:sz w:val="26"/>
+          <w:szCs w:val="26"/>
+        </w:rPr>
+        <w:t xml:space="preserve"> </w:t>
+      </w:r>
+      <w:r>
+        <w:rPr>
+          <w:rFonts w:ascii="Times New Roman" w:hAnsi="Times New Roman" w:cs="Times New Roman"/>
+          <w:sz w:val="26"/>
+          <w:szCs w:val="26"/>
+        </w:rPr>
+        <w:t xml:space="preserve">y </w:t>
+      </w:r>
+      <w:proofErr w:type="spellStart"/>
+      <w:r>
+        <w:rPr>
+          <w:rFonts w:ascii="Times New Roman" w:hAnsi="Times New Roman" w:cs="Times New Roman"/>
+          <w:sz w:val="26"/>
+          <w:szCs w:val="26"/>
+        </w:rPr>
+        <w:t>php</w:t>
+      </w:r>
+      <w:proofErr w:type="spellEnd"/>
+      <w:r>
+        <w:rPr>
+          <w:rFonts w:ascii="Times New Roman" w:hAnsi="Times New Roman" w:cs="Times New Roman"/>
+          <w:sz w:val="26"/>
+          <w:szCs w:val="26"/>
+        </w:rPr>
+        <w:t>.</w:t>
+      </w:r>
+    </w:p>
+    <w:p>
+      <w:pPr>
+        <w:rPr>
+          <w:rFonts w:ascii="Times New Roman" w:hAnsi="Times New Roman" w:cs="Times New Roman"/>
+          <w:sz w:val="26"/>
+          <w:szCs w:val="26"/>
+        </w:rPr>
+      </w:pPr>
+    </w:p>
+    <w:p>
+      <w:pPr>
+        <w:rPr>
+          <w:rFonts w:ascii="Times New Roman" w:hAnsi="Times New Roman" w:cs="Times New Roman"/>
+          <w:sz w:val="26"/>
+          <w:szCs w:val="26"/>
+        </w:rPr>
+      </w:pPr>
+      <w:proofErr w:type="spellStart"/>
       <w:r>
         <w:rPr>
           <w:rFonts w:ascii="Times New Roman" w:hAnsi="Times New Roman" w:cs="Times New Roman"/>
@@ -608,7 +723,52 @@
           <w:sz w:val="26"/>
           <w:szCs w:val="26"/>
         </w:rPr>
-        <w:t>script para sobre escribir la clase responsive en el documento que genera el menú hamburgesa a resolución 480 o menor.</w:t>
+        <w:t>script</w:t>
+      </w:r>
+      <w:proofErr w:type="spellEnd"/>
+      <w:r>
+        <w:rPr>
+          <w:rFonts w:ascii="Times New Roman" w:hAnsi="Times New Roman" w:cs="Times New Roman"/>
+          <w:sz w:val="26"/>
+          <w:szCs w:val="26"/>
+        </w:rPr>
+        <w:t xml:space="preserve"> para sobre escribir la clase </w:t>
+      </w:r>
+      <w:proofErr w:type="spellStart"/>
+      <w:r>
+        <w:rPr>
+          <w:rFonts w:ascii="Times New Roman" w:hAnsi="Times New Roman" w:cs="Times New Roman"/>
+          <w:sz w:val="26"/>
+          <w:szCs w:val="26"/>
+        </w:rPr>
+        <w:t>responsive</w:t>
+      </w:r>
+      <w:proofErr w:type="spellEnd"/>
+      <w:r>
+        <w:rPr>
+          <w:rFonts w:ascii="Times New Roman" w:hAnsi="Times New Roman" w:cs="Times New Roman"/>
+          <w:sz w:val="26"/>
+          <w:szCs w:val="26"/>
+        </w:rPr>
+        <w:t xml:space="preserve"> en el documento que genera el menú </w:t>
+      </w:r>
+      <w:proofErr w:type="spellStart"/>
+      <w:r>
+        <w:rPr>
+          <w:rFonts w:ascii="Times New Roman" w:hAnsi="Times New Roman" w:cs="Times New Roman"/>
+          <w:sz w:val="26"/>
+          <w:szCs w:val="26"/>
+        </w:rPr>
+        <w:t>hamburgesa</w:t>
+      </w:r>
+      <w:proofErr w:type="spellEnd"/>
+      <w:r>
+        <w:rPr>
+          <w:rFonts w:ascii="Times New Roman" w:hAnsi="Times New Roman" w:cs="Times New Roman"/>
+          <w:sz w:val="26"/>
+          <w:szCs w:val="26"/>
+        </w:rPr>
+        <w:t xml:space="preserve"> a resolución 480 o menor.</w:t>
       </w:r>
     </w:p>
     <w:p>
@@ -665,7 +825,25 @@
           <w:sz w:val="26"/>
           <w:szCs w:val="26"/>
         </w:rPr>
-        <w:t>el icono del menú hamburgesa.</w:t>
+        <w:t xml:space="preserve">el icono del menú </w:t>
+      </w:r>
+      <w:proofErr w:type="spellStart"/>
+      <w:r>
+        <w:rPr>
+          <w:rFonts w:ascii="Times New Roman" w:hAnsi="Times New Roman" w:cs="Times New Roman"/>
+          <w:sz w:val="26"/>
+          <w:szCs w:val="26"/>
+        </w:rPr>
+        <w:t>hamburgesa</w:t>
+      </w:r>
+      <w:proofErr w:type="spellEnd"/>
+      <w:r>
+        <w:rPr>
+          <w:rFonts w:ascii="Times New Roman" w:hAnsi="Times New Roman" w:cs="Times New Roman"/>
+          <w:sz w:val="26"/>
+          <w:szCs w:val="26"/>
+        </w:rPr>
+        <w:t>.</w:t>
       </w:r>
     </w:p>
     <w:p>
@@ -704,7 +882,25 @@
           <w:sz w:val="26"/>
           <w:szCs w:val="26"/>
         </w:rPr>
-        <w:t xml:space="preserve">Se desarrollo un script de php que realiza el </w:t>
+        <w:t xml:space="preserve">Se desarrollo un script de </w:t>
+      </w:r>
+      <w:proofErr w:type="spellStart"/>
+      <w:r>
+        <w:rPr>
+          <w:rFonts w:ascii="Times New Roman" w:hAnsi="Times New Roman" w:cs="Times New Roman"/>
+          <w:sz w:val="26"/>
+          <w:szCs w:val="26"/>
+        </w:rPr>
+        <w:t>php</w:t>
+      </w:r>
+      <w:proofErr w:type="spellEnd"/>
+      <w:r>
+        <w:rPr>
+          <w:rFonts w:ascii="Times New Roman" w:hAnsi="Times New Roman" w:cs="Times New Roman"/>
+          <w:sz w:val="26"/>
+          <w:szCs w:val="26"/>
+        </w:rPr>
+        <w:t xml:space="preserve"> que realiza el </w:t>
       </w:r>
       <w:r>
         <w:rPr>
@@ -847,7 +1043,7 @@
           <w:rFonts w:ascii="Segoe UI" w:eastAsia="Times New Roman" w:hAnsi="Segoe UI" w:cs="Segoe UI"/>
           <w:sz w:val="20"/>
           <w:szCs w:val="20"/>
-          <w:lang w:val="en-US" w:eastAsia="es-AR"/>
+          <w:lang w:eastAsia="es-AR"/>
         </w:rPr>
       </w:pPr>
       <w:r>
@@ -855,9 +1051,78 @@
           <w:rFonts w:ascii="Segoe UI" w:eastAsia="Times New Roman" w:hAnsi="Segoe UI" w:cs="Segoe UI"/>
           <w:sz w:val="20"/>
           <w:szCs w:val="20"/>
+          <w:lang w:eastAsia="es-AR"/>
+        </w:rPr>
+        <w:t>Google Crome Versión 84.0.4147.105 (</w:t>
+      </w:r>
+      <w:proofErr w:type="spellStart"/>
+      <w:r>
+        <w:rPr>
+          <w:rFonts w:ascii="Segoe UI" w:eastAsia="Times New Roman" w:hAnsi="Segoe UI" w:cs="Segoe UI"/>
+          <w:sz w:val="20"/>
+          <w:szCs w:val="20"/>
+          <w:lang w:eastAsia="es-AR"/>
+        </w:rPr>
+        <w:t>Build</w:t>
+      </w:r>
+      <w:proofErr w:type="spellEnd"/>
+      <w:r>
+        <w:rPr>
+          <w:rFonts w:ascii="Segoe UI" w:eastAsia="Times New Roman" w:hAnsi="Segoe UI" w:cs="Segoe UI"/>
+          <w:sz w:val="20"/>
+          <w:szCs w:val="20"/>
+          <w:lang w:eastAsia="es-AR"/>
+        </w:rPr>
+        <w:t xml:space="preserve"> oficial) (64 bits)</w:t>
+      </w:r>
+      <w:r>
+        <w:rPr>
+          <w:rFonts w:ascii="Segoe UI" w:eastAsia="Times New Roman" w:hAnsi="Segoe UI" w:cs="Segoe UI"/>
+          <w:sz w:val="20"/>
+          <w:szCs w:val="20"/>
+          <w:lang w:eastAsia="es-AR"/>
+        </w:rPr>
+        <w:t xml:space="preserve"> </w:t>
+      </w:r>
+      <w:r>
+        <w:rPr>
+          <w:rFonts w:ascii="Segoe UI" w:eastAsia="Times New Roman" w:hAnsi="Segoe UI" w:cs="Segoe UI"/>
+          <w:sz w:val="20"/>
+          <w:szCs w:val="20"/>
+          <w:highlight w:val="green"/>
           <w:lang w:val="en-US" w:eastAsia="es-AR"/>
         </w:rPr>
-        <w:t>Google Crome Versión 84.0.4147.105 (Build oficial) (64 bits)</w:t>
+        <w:sym w:font="Wingdings" w:char="F0E0"/>
+      </w:r>
+      <w:r>
+        <w:rPr>
+          <w:rFonts w:ascii="Segoe UI" w:eastAsia="Times New Roman" w:hAnsi="Segoe UI" w:cs="Segoe UI"/>
+          <w:sz w:val="20"/>
+          <w:szCs w:val="20"/>
+          <w:highlight w:val="green"/>
+          <w:lang w:eastAsia="es-AR"/>
+        </w:rPr>
+        <w:t xml:space="preserve"> Testeado en mi Pc a </w:t>
+      </w:r>
+      <w:r>
+        <w:rPr>
+          <w:rFonts w:ascii="Segoe UI" w:eastAsia="Times New Roman" w:hAnsi="Segoe UI" w:cs="Segoe UI"/>
+          <w:sz w:val="20"/>
+          <w:szCs w:val="20"/>
+          <w:highlight w:val="green"/>
+          <w:lang w:eastAsia="es-AR"/>
+        </w:rPr>
+        <w:t xml:space="preserve">resolución </w:t>
+      </w:r>
+      <w:r>
+        <w:rPr>
+          <w:rFonts w:ascii="Segoe UI" w:eastAsia="Times New Roman" w:hAnsi="Segoe UI" w:cs="Segoe UI"/>
+          <w:sz w:val="20"/>
+          <w:szCs w:val="20"/>
+          <w:highlight w:val="green"/>
+          <w:lang w:eastAsia="es-AR"/>
+        </w:rPr>
+        <w:t>1366x768</w:t>
       </w:r>
     </w:p>
     <w:p>
@@ -872,7 +1137,7 @@
           <w:rFonts w:ascii="Segoe UI" w:eastAsia="Times New Roman" w:hAnsi="Segoe UI" w:cs="Segoe UI"/>
           <w:sz w:val="20"/>
           <w:szCs w:val="20"/>
-          <w:lang w:val="en-US" w:eastAsia="es-AR"/>
+          <w:lang w:eastAsia="es-AR"/>
         </w:rPr>
       </w:pPr>
       <w:r>
@@ -880,18 +1145,68 @@
           <w:rFonts w:ascii="Segoe UI" w:eastAsia="Times New Roman" w:hAnsi="Segoe UI" w:cs="Segoe UI"/>
           <w:sz w:val="20"/>
           <w:szCs w:val="20"/>
-          <w:lang w:val="en-US" w:eastAsia="es-AR"/>
-        </w:rPr>
-        <w:t xml:space="preserve">Mozilla Firefox </w:t>
+          <w:lang w:eastAsia="es-AR"/>
+        </w:rPr>
+        <w:t>Mozilla Firefox 79.0 (64-bit)</w:t>
       </w:r>
       <w:r>
         <w:rPr>
           <w:rFonts w:ascii="Segoe UI" w:eastAsia="Times New Roman" w:hAnsi="Segoe UI" w:cs="Segoe UI"/>
           <w:sz w:val="20"/>
           <w:szCs w:val="20"/>
+          <w:lang w:eastAsia="es-AR"/>
+        </w:rPr>
+        <w:t xml:space="preserve"> </w:t>
+      </w:r>
+      <w:r>
+        <w:rPr>
+          <w:rFonts w:ascii="Segoe UI" w:eastAsia="Times New Roman" w:hAnsi="Segoe UI" w:cs="Segoe UI"/>
+          <w:sz w:val="20"/>
+          <w:szCs w:val="20"/>
+          <w:highlight w:val="green"/>
           <w:lang w:val="en-US" w:eastAsia="es-AR"/>
         </w:rPr>
-        <w:t>79.0 (64-bit)</w:t>
+        <w:sym w:font="Wingdings" w:char="F0E0"/>
+      </w:r>
+      <w:r>
+        <w:rPr>
+          <w:rFonts w:ascii="Segoe UI" w:eastAsia="Times New Roman" w:hAnsi="Segoe UI" w:cs="Segoe UI"/>
+          <w:sz w:val="20"/>
+          <w:szCs w:val="20"/>
+          <w:highlight w:val="green"/>
+          <w:lang w:eastAsia="es-AR"/>
+        </w:rPr>
+        <w:t xml:space="preserve"> Testeado </w:t>
+      </w:r>
+      <w:r>
+        <w:rPr>
+          <w:rFonts w:ascii="Segoe UI" w:eastAsia="Times New Roman" w:hAnsi="Segoe UI" w:cs="Segoe UI"/>
+          <w:sz w:val="20"/>
+          <w:szCs w:val="20"/>
+          <w:highlight w:val="green"/>
+          <w:lang w:eastAsia="es-AR"/>
+        </w:rPr>
+        <w:t xml:space="preserve">en mi Pc a </w:t>
+      </w:r>
+      <w:r>
+        <w:rPr>
+          <w:rFonts w:ascii="Segoe UI" w:eastAsia="Times New Roman" w:hAnsi="Segoe UI" w:cs="Segoe UI"/>
+          <w:sz w:val="20"/>
+          <w:szCs w:val="20"/>
+          <w:highlight w:val="green"/>
+          <w:lang w:eastAsia="es-AR"/>
+        </w:rPr>
+        <w:t xml:space="preserve">resolución </w:t>
+      </w:r>
+      <w:r>
+        <w:rPr>
+          <w:rFonts w:ascii="Segoe UI" w:eastAsia="Times New Roman" w:hAnsi="Segoe UI" w:cs="Segoe UI"/>
+          <w:sz w:val="20"/>
+          <w:szCs w:val="20"/>
+          <w:highlight w:val="green"/>
+          <w:lang w:eastAsia="es-AR"/>
+        </w:rPr>
+        <w:t>1366x768</w:t>
       </w:r>
     </w:p>
     <w:p>
@@ -926,7 +1241,88 @@
           <w:szCs w:val="21"/>
           <w:shd w:val="clear" w:color="auto" w:fill="FFFFFF"/>
         </w:rPr>
-        <w:t>13.1.1 (en Iphone 6 y Iphone X)</w:t>
+        <w:t xml:space="preserve">13.1.1 </w:t>
+      </w:r>
+      <w:r>
+        <w:rPr>
+          <w:rFonts w:ascii="Arial" w:hAnsi="Arial" w:cs="Arial"/>
+          <w:color w:val="222222"/>
+          <w:sz w:val="21"/>
+          <w:szCs w:val="21"/>
+          <w:highlight w:val="green"/>
+          <w:shd w:val="clear" w:color="auto" w:fill="FFFFFF"/>
+        </w:rPr>
+        <w:sym w:font="Wingdings" w:char="F0E0"/>
+      </w:r>
+      <w:r>
+        <w:rPr>
+          <w:rFonts w:ascii="Arial" w:hAnsi="Arial" w:cs="Arial"/>
+          <w:color w:val="222222"/>
+          <w:sz w:val="21"/>
+          <w:szCs w:val="21"/>
+          <w:highlight w:val="green"/>
+          <w:shd w:val="clear" w:color="auto" w:fill="FFFFFF"/>
+        </w:rPr>
+        <w:t xml:space="preserve"> Testeado </w:t>
+      </w:r>
+      <w:r>
+        <w:rPr>
+          <w:rFonts w:ascii="Arial" w:hAnsi="Arial" w:cs="Arial"/>
+          <w:color w:val="222222"/>
+          <w:sz w:val="21"/>
+          <w:szCs w:val="21"/>
+          <w:highlight w:val="green"/>
+          <w:shd w:val="clear" w:color="auto" w:fill="FFFFFF"/>
+        </w:rPr>
+        <w:t xml:space="preserve">en </w:t>
+      </w:r>
+      <w:r>
+        <w:rPr>
+          <w:rFonts w:ascii="Arial" w:hAnsi="Arial" w:cs="Arial"/>
+          <w:color w:val="222222"/>
+          <w:sz w:val="21"/>
+          <w:szCs w:val="21"/>
+          <w:highlight w:val="green"/>
+          <w:shd w:val="clear" w:color="auto" w:fill="FFFFFF"/>
+        </w:rPr>
+        <w:t xml:space="preserve">mi </w:t>
+      </w:r>
+      <w:bookmarkStart w:id="0" w:name="_GoBack"/>
+      <w:bookmarkEnd w:id="0"/>
+      <w:proofErr w:type="spellStart"/>
+      <w:r>
+        <w:rPr>
+          <w:rFonts w:ascii="Arial" w:hAnsi="Arial" w:cs="Arial"/>
+          <w:color w:val="222222"/>
+          <w:sz w:val="21"/>
+          <w:szCs w:val="21"/>
+          <w:highlight w:val="green"/>
+          <w:shd w:val="clear" w:color="auto" w:fill="FFFFFF"/>
+        </w:rPr>
+        <w:t>Iphone</w:t>
+      </w:r>
+      <w:proofErr w:type="spellEnd"/>
+      <w:r>
+        <w:rPr>
+          <w:rFonts w:ascii="Arial" w:hAnsi="Arial" w:cs="Arial"/>
+          <w:color w:val="222222"/>
+          <w:sz w:val="21"/>
+          <w:szCs w:val="21"/>
+          <w:highlight w:val="green"/>
+          <w:shd w:val="clear" w:color="auto" w:fill="FFFFFF"/>
+        </w:rPr>
+        <w:t xml:space="preserve"> 6 </w:t>
+      </w:r>
+      <w:r>
+        <w:rPr>
+          <w:rFonts w:ascii="Arial" w:hAnsi="Arial" w:cs="Arial"/>
+          <w:color w:val="222222"/>
+          <w:sz w:val="21"/>
+          <w:szCs w:val="21"/>
+          <w:highlight w:val="green"/>
+          <w:shd w:val="clear" w:color="auto" w:fill="FFFFFF"/>
+        </w:rPr>
+        <w:t>(375x667)</w:t>
       </w:r>
     </w:p>
     <w:p>
@@ -996,7 +1392,27 @@
           <w:sz w:val="26"/>
           <w:szCs w:val="26"/>
         </w:rPr>
-        <w:t>El sitio esta pensado para un target mayor de 18 años, con un buen ingreso económico dado que los gastos del lugar no son para cualquiera</w:t>
+        <w:t xml:space="preserve">El sitio </w:t>
+      </w:r>
+      <w:proofErr w:type="spellStart"/>
+      <w:r>
+        <w:rPr>
+          <w:rFonts w:ascii="Times New Roman" w:hAnsi="Times New Roman" w:cs="Times New Roman"/>
+          <w:color w:val="auto"/>
+          <w:sz w:val="26"/>
+          <w:szCs w:val="26"/>
+        </w:rPr>
+        <w:t>esta</w:t>
+      </w:r>
+      <w:proofErr w:type="spellEnd"/>
+      <w:r>
+        <w:rPr>
+          <w:rFonts w:ascii="Times New Roman" w:hAnsi="Times New Roman" w:cs="Times New Roman"/>
+          <w:color w:val="auto"/>
+          <w:sz w:val="26"/>
+          <w:szCs w:val="26"/>
+        </w:rPr>
+        <w:t xml:space="preserve"> pensado para un target mayor de 18 años, con un buen ingreso económico dado que los gastos del lugar no son para cualquiera</w:t>
       </w:r>
       <w:r>
         <w:rPr>
@@ -1062,12 +1478,10 @@
           <w:szCs w:val="36"/>
           <w:u w:val="single"/>
         </w:rPr>
-        <w:t xml:space="preserve">Resoluciones de pantalla seleccionadas para los break-points del responsive, especificando –obligatoriamente– cuáles son los cambios más importantes que se realizaron en cada resolución. </w:t>
-      </w:r>
-    </w:p>
-    <w:p>
-      <w:pPr>
-        <w:pStyle w:val="Default"/>
+        <w:t>Resoluciones de pantalla seleccionadas para los break-</w:t>
+      </w:r>
+      <w:proofErr w:type="spellStart"/>
+      <w:r>
         <w:rPr>
           <w:rFonts w:ascii="Times New Roman" w:hAnsi="Times New Roman" w:cs="Times New Roman"/>
           <w:b/>
@@ -1075,13 +1489,59 @@
           <w:szCs w:val="36"/>
           <w:u w:val="single"/>
         </w:rPr>
-      </w:pPr>
+        <w:t>points</w:t>
+      </w:r>
+      <w:proofErr w:type="spellEnd"/>
+      <w:r>
+        <w:rPr>
+          <w:rFonts w:ascii="Times New Roman" w:hAnsi="Times New Roman" w:cs="Times New Roman"/>
+          <w:b/>
+          <w:sz w:val="36"/>
+          <w:szCs w:val="36"/>
+          <w:u w:val="single"/>
+        </w:rPr>
+        <w:t xml:space="preserve"> del </w:t>
+      </w:r>
+      <w:proofErr w:type="spellStart"/>
+      <w:r>
+        <w:rPr>
+          <w:rFonts w:ascii="Times New Roman" w:hAnsi="Times New Roman" w:cs="Times New Roman"/>
+          <w:b/>
+          <w:sz w:val="36"/>
+          <w:szCs w:val="36"/>
+          <w:u w:val="single"/>
+        </w:rPr>
+        <w:t>responsive</w:t>
+      </w:r>
+      <w:proofErr w:type="spellEnd"/>
+      <w:r>
+        <w:rPr>
+          <w:rFonts w:ascii="Times New Roman" w:hAnsi="Times New Roman" w:cs="Times New Roman"/>
+          <w:b/>
+          <w:sz w:val="36"/>
+          <w:szCs w:val="36"/>
+          <w:u w:val="single"/>
+        </w:rPr>
+        <w:t xml:space="preserve">, especificando –obligatoriamente– cuáles son los cambios más importantes que se realizaron en cada resolución. </w:t>
+      </w:r>
     </w:p>
     <w:p>
       <w:pPr>
         <w:pStyle w:val="Default"/>
         <w:rPr>
           <w:rFonts w:ascii="Times New Roman" w:hAnsi="Times New Roman" w:cs="Times New Roman"/>
+          <w:b/>
+          <w:sz w:val="36"/>
+          <w:szCs w:val="36"/>
+          <w:u w:val="single"/>
+        </w:rPr>
+      </w:pPr>
+    </w:p>
+    <w:p>
+      <w:pPr>
+        <w:pStyle w:val="Default"/>
+        <w:rPr>
+          <w:rFonts w:ascii="Times New Roman" w:hAnsi="Times New Roman" w:cs="Times New Roman"/>
           <w:color w:val="auto"/>
           <w:sz w:val="26"/>
           <w:szCs w:val="26"/>
@@ -1094,8 +1554,9 @@
           <w:sz w:val="26"/>
           <w:szCs w:val="26"/>
         </w:rPr>
-        <w:t>El Breakpoint para la resolución de la pantalla es el de 480px dado que originalmente la web se construyó con un concepto desktop first</w:t>
-      </w:r>
+        <w:t xml:space="preserve">El </w:t>
+      </w:r>
+      <w:proofErr w:type="spellStart"/>
       <w:r>
         <w:rPr>
           <w:rFonts w:ascii="Times New Roman" w:hAnsi="Times New Roman" w:cs="Times New Roman"/>
@@ -1103,10 +1564,38 @@
           <w:sz w:val="26"/>
           <w:szCs w:val="26"/>
         </w:rPr>
+        <w:t>Breakpoint</w:t>
+      </w:r>
+      <w:proofErr w:type="spellEnd"/>
+      <w:r>
+        <w:rPr>
+          <w:rFonts w:ascii="Times New Roman" w:hAnsi="Times New Roman" w:cs="Times New Roman"/>
+          <w:color w:val="auto"/>
+          <w:sz w:val="26"/>
+          <w:szCs w:val="26"/>
+        </w:rPr>
+        <w:t xml:space="preserve"> para la resolución de la pantalla es el de 480px dado que originalmente la web se construyó con un concepto desktop </w:t>
+      </w:r>
+      <w:proofErr w:type="spellStart"/>
+      <w:r>
+        <w:rPr>
+          <w:rFonts w:ascii="Times New Roman" w:hAnsi="Times New Roman" w:cs="Times New Roman"/>
+          <w:color w:val="auto"/>
+          <w:sz w:val="26"/>
+          <w:szCs w:val="26"/>
+        </w:rPr>
+        <w:t>first</w:t>
+      </w:r>
+      <w:proofErr w:type="spellEnd"/>
+      <w:r>
+        <w:rPr>
+          <w:rFonts w:ascii="Times New Roman" w:hAnsi="Times New Roman" w:cs="Times New Roman"/>
+          <w:color w:val="auto"/>
+          <w:sz w:val="26"/>
+          <w:szCs w:val="26"/>
+        </w:rPr>
         <w:t xml:space="preserve"> a una resolución de 1200 a 1368px se visualiza correctamente</w:t>
       </w:r>
-      <w:bookmarkStart w:id="0" w:name="_GoBack"/>
-      <w:bookmarkEnd w:id="0"/>
       <w:r>
         <w:rPr>
           <w:rFonts w:ascii="Times New Roman" w:hAnsi="Times New Roman" w:cs="Times New Roman"/>
@@ -1132,8 +1621,9 @@
           <w:sz w:val="26"/>
           <w:szCs w:val="26"/>
         </w:rPr>
-        <w:t xml:space="preserve"> siendo 480px una medida estándar para el breakpoint de smartphones por eso se </w:t>
-      </w:r>
+        <w:t xml:space="preserve"> siendo 480px una medida estándar para el </w:t>
+      </w:r>
+      <w:proofErr w:type="spellStart"/>
       <w:r>
         <w:rPr>
           <w:rFonts w:ascii="Times New Roman" w:hAnsi="Times New Roman" w:cs="Times New Roman"/>
@@ -1141,6 +1631,25 @@
           <w:sz w:val="26"/>
           <w:szCs w:val="26"/>
         </w:rPr>
+        <w:t>breakpoint</w:t>
+      </w:r>
+      <w:proofErr w:type="spellEnd"/>
+      <w:r>
+        <w:rPr>
+          <w:rFonts w:ascii="Times New Roman" w:hAnsi="Times New Roman" w:cs="Times New Roman"/>
+          <w:color w:val="auto"/>
+          <w:sz w:val="26"/>
+          <w:szCs w:val="26"/>
+        </w:rPr>
+        <w:t xml:space="preserve"> de smartphones por eso se </w:t>
+      </w:r>
+      <w:r>
+        <w:rPr>
+          <w:rFonts w:ascii="Times New Roman" w:hAnsi="Times New Roman" w:cs="Times New Roman"/>
+          <w:color w:val="auto"/>
+          <w:sz w:val="26"/>
+          <w:szCs w:val="26"/>
+        </w:rPr>
         <w:t>seleccionó</w:t>
       </w:r>
       <w:r>
@@ -1181,7 +1690,27 @@
           <w:sz w:val="26"/>
           <w:szCs w:val="26"/>
         </w:rPr>
-        <w:t>Los cambios que se realizan en el breakpoint de 480px son los siguientes:</w:t>
+        <w:t xml:space="preserve">Los cambios que se realizan en el </w:t>
+      </w:r>
+      <w:proofErr w:type="spellStart"/>
+      <w:r>
+        <w:rPr>
+          <w:rFonts w:ascii="Times New Roman" w:hAnsi="Times New Roman" w:cs="Times New Roman"/>
+          <w:color w:val="auto"/>
+          <w:sz w:val="26"/>
+          <w:szCs w:val="26"/>
+        </w:rPr>
+        <w:t>breakpoint</w:t>
+      </w:r>
+      <w:proofErr w:type="spellEnd"/>
+      <w:r>
+        <w:rPr>
+          <w:rFonts w:ascii="Times New Roman" w:hAnsi="Times New Roman" w:cs="Times New Roman"/>
+          <w:color w:val="auto"/>
+          <w:sz w:val="26"/>
+          <w:szCs w:val="26"/>
+        </w:rPr>
+        <w:t xml:space="preserve"> de 480px son los siguientes:</w:t>
       </w:r>
     </w:p>
     <w:p>
@@ -1231,8 +1760,36 @@
           <w:sz w:val="26"/>
           <w:szCs w:val="26"/>
         </w:rPr>
-        <w:t>Se elimina la navegación flex dado que no queremos que la barra de navegación nos acompañe cuando hacemos scroll</w:t>
-      </w:r>
+        <w:t xml:space="preserve">Se elimina la navegación </w:t>
+      </w:r>
+      <w:proofErr w:type="spellStart"/>
+      <w:r>
+        <w:rPr>
+          <w:rFonts w:ascii="Times New Roman" w:hAnsi="Times New Roman" w:cs="Times New Roman"/>
+          <w:sz w:val="26"/>
+          <w:szCs w:val="26"/>
+        </w:rPr>
+        <w:t>flex</w:t>
+      </w:r>
+      <w:proofErr w:type="spellEnd"/>
+      <w:r>
+        <w:rPr>
+          <w:rFonts w:ascii="Times New Roman" w:hAnsi="Times New Roman" w:cs="Times New Roman"/>
+          <w:sz w:val="26"/>
+          <w:szCs w:val="26"/>
+        </w:rPr>
+        <w:t xml:space="preserve"> dado que no queremos que la barra de navegación nos acompañe cuando hacemos </w:t>
+      </w:r>
+      <w:proofErr w:type="spellStart"/>
+      <w:r>
+        <w:rPr>
+          <w:rFonts w:ascii="Times New Roman" w:hAnsi="Times New Roman" w:cs="Times New Roman"/>
+          <w:sz w:val="26"/>
+          <w:szCs w:val="26"/>
+        </w:rPr>
+        <w:t>scroll</w:t>
+      </w:r>
+      <w:proofErr w:type="spellEnd"/>
     </w:p>
     <w:p>
       <w:pPr>
@@ -1255,7 +1812,43 @@
           <w:sz w:val="26"/>
           <w:szCs w:val="26"/>
         </w:rPr>
-        <w:t>Se realiza la adaptación a la navegación para que las etiquetas &lt;a&gt; que realizan el vinculo a las otras secciones se oculten y solo sea visible el menú hamburgesa una vez que el icono se presiona los link son movidos hacia la izquierda en forma de columna.</w:t>
+        <w:t xml:space="preserve">Se realiza la adaptación a la navegación para que las etiquetas &lt;a&gt; que realizan el </w:t>
+      </w:r>
+      <w:proofErr w:type="spellStart"/>
+      <w:r>
+        <w:rPr>
+          <w:rFonts w:ascii="Times New Roman" w:hAnsi="Times New Roman" w:cs="Times New Roman"/>
+          <w:sz w:val="26"/>
+          <w:szCs w:val="26"/>
+        </w:rPr>
+        <w:t>vinculo</w:t>
+      </w:r>
+      <w:proofErr w:type="spellEnd"/>
+      <w:r>
+        <w:rPr>
+          <w:rFonts w:ascii="Times New Roman" w:hAnsi="Times New Roman" w:cs="Times New Roman"/>
+          <w:sz w:val="26"/>
+          <w:szCs w:val="26"/>
+        </w:rPr>
+        <w:t xml:space="preserve"> a las otras secciones se oculten y solo sea visible el menú </w:t>
+      </w:r>
+      <w:proofErr w:type="spellStart"/>
+      <w:r>
+        <w:rPr>
+          <w:rFonts w:ascii="Times New Roman" w:hAnsi="Times New Roman" w:cs="Times New Roman"/>
+          <w:sz w:val="26"/>
+          <w:szCs w:val="26"/>
+        </w:rPr>
+        <w:t>hamburgesa</w:t>
+      </w:r>
+      <w:proofErr w:type="spellEnd"/>
+      <w:r>
+        <w:rPr>
+          <w:rFonts w:ascii="Times New Roman" w:hAnsi="Times New Roman" w:cs="Times New Roman"/>
+          <w:sz w:val="26"/>
+          <w:szCs w:val="26"/>
+        </w:rPr>
+        <w:t xml:space="preserve"> una vez que el icono se presiona los link son movidos hacia la izquierda en forma de columna.</w:t>
       </w:r>
     </w:p>
     <w:p>
@@ -1279,8 +1872,36 @@
           <w:sz w:val="26"/>
           <w:szCs w:val="26"/>
         </w:rPr>
-        <w:t>El footer cambia completamente, dado que se genera una doble navegación para cuando el usuario llegue al final de la pagina pueda seguir navegando desde el</w:t>
-      </w:r>
+        <w:t xml:space="preserve">El </w:t>
+      </w:r>
+      <w:proofErr w:type="spellStart"/>
+      <w:r>
+        <w:rPr>
+          <w:rFonts w:ascii="Times New Roman" w:hAnsi="Times New Roman" w:cs="Times New Roman"/>
+          <w:sz w:val="26"/>
+          <w:szCs w:val="26"/>
+        </w:rPr>
+        <w:t>footer</w:t>
+      </w:r>
+      <w:proofErr w:type="spellEnd"/>
+      <w:r>
+        <w:rPr>
+          <w:rFonts w:ascii="Times New Roman" w:hAnsi="Times New Roman" w:cs="Times New Roman"/>
+          <w:sz w:val="26"/>
+          <w:szCs w:val="26"/>
+        </w:rPr>
+        <w:t xml:space="preserve"> cambia completamente, dado que se genera una doble navegación para cuando el usuario llegue al final de la </w:t>
+      </w:r>
+      <w:proofErr w:type="spellStart"/>
+      <w:r>
+        <w:rPr>
+          <w:rFonts w:ascii="Times New Roman" w:hAnsi="Times New Roman" w:cs="Times New Roman"/>
+          <w:sz w:val="26"/>
+          <w:szCs w:val="26"/>
+        </w:rPr>
+        <w:t>pagina</w:t>
+      </w:r>
+      <w:proofErr w:type="spellEnd"/>
       <w:r>
         <w:rPr>
           <w:rFonts w:ascii="Times New Roman" w:hAnsi="Times New Roman" w:cs="Times New Roman"/>
@@ -1295,8 +1916,63 @@
           <w:sz w:val="26"/>
           <w:szCs w:val="26"/>
         </w:rPr>
-        <w:t>footer y no tener que volver al header haciendo scroll</w:t>
-      </w:r>
+        <w:lastRenderedPageBreak/>
+        <w:t>pueda seguir navegando desde el</w:t>
+      </w:r>
+      <w:r>
+        <w:rPr>
+          <w:rFonts w:ascii="Times New Roman" w:hAnsi="Times New Roman" w:cs="Times New Roman"/>
+          <w:sz w:val="26"/>
+          <w:szCs w:val="26"/>
+        </w:rPr>
+        <w:t xml:space="preserve"> </w:t>
+      </w:r>
+      <w:proofErr w:type="spellStart"/>
+      <w:r>
+        <w:rPr>
+          <w:rFonts w:ascii="Times New Roman" w:hAnsi="Times New Roman" w:cs="Times New Roman"/>
+          <w:sz w:val="26"/>
+          <w:szCs w:val="26"/>
+        </w:rPr>
+        <w:t>footer</w:t>
+      </w:r>
+      <w:proofErr w:type="spellEnd"/>
+      <w:r>
+        <w:rPr>
+          <w:rFonts w:ascii="Times New Roman" w:hAnsi="Times New Roman" w:cs="Times New Roman"/>
+          <w:sz w:val="26"/>
+          <w:szCs w:val="26"/>
+        </w:rPr>
+        <w:t xml:space="preserve"> y no tener que volver al </w:t>
+      </w:r>
+      <w:proofErr w:type="spellStart"/>
+      <w:r>
+        <w:rPr>
+          <w:rFonts w:ascii="Times New Roman" w:hAnsi="Times New Roman" w:cs="Times New Roman"/>
+          <w:sz w:val="26"/>
+          <w:szCs w:val="26"/>
+        </w:rPr>
+        <w:t>header</w:t>
+      </w:r>
+      <w:proofErr w:type="spellEnd"/>
+      <w:r>
+        <w:rPr>
+          <w:rFonts w:ascii="Times New Roman" w:hAnsi="Times New Roman" w:cs="Times New Roman"/>
+          <w:sz w:val="26"/>
+          <w:szCs w:val="26"/>
+        </w:rPr>
+        <w:t xml:space="preserve"> haciendo </w:t>
+      </w:r>
+      <w:proofErr w:type="spellStart"/>
+      <w:r>
+        <w:rPr>
+          <w:rFonts w:ascii="Times New Roman" w:hAnsi="Times New Roman" w:cs="Times New Roman"/>
+          <w:sz w:val="26"/>
+          <w:szCs w:val="26"/>
+        </w:rPr>
+        <w:t>scroll</w:t>
+      </w:r>
+      <w:proofErr w:type="spellEnd"/>
     </w:p>
     <w:p>
       <w:pPr>
@@ -1321,7 +1997,6 @@
           <w:szCs w:val="26"/>
           <w:u w:val="single"/>
         </w:rPr>
-        <w:lastRenderedPageBreak/>
         <w:t>Textos</w:t>
       </w:r>
     </w:p>
@@ -1344,7 +2019,25 @@
           <w:sz w:val="26"/>
           <w:szCs w:val="26"/>
         </w:rPr>
-        <w:t>Los textos se reducen en 1 pixel dado que en desktop la medida general eran 18px que luego se ajustaba a nivel de medidas relativas al mismo, en mobile se cambia a 17px</w:t>
+        <w:t xml:space="preserve">Los textos se reducen en 1 pixel dado que en desktop la medida general eran 18px que luego se ajustaba a nivel de medidas relativas al mismo, en </w:t>
+      </w:r>
+      <w:proofErr w:type="spellStart"/>
+      <w:r>
+        <w:rPr>
+          <w:rFonts w:ascii="Times New Roman" w:hAnsi="Times New Roman" w:cs="Times New Roman"/>
+          <w:sz w:val="26"/>
+          <w:szCs w:val="26"/>
+        </w:rPr>
+        <w:t>mobile</w:t>
+      </w:r>
+      <w:proofErr w:type="spellEnd"/>
+      <w:r>
+        <w:rPr>
+          <w:rFonts w:ascii="Times New Roman" w:hAnsi="Times New Roman" w:cs="Times New Roman"/>
+          <w:sz w:val="26"/>
+          <w:szCs w:val="26"/>
+        </w:rPr>
+        <w:t xml:space="preserve"> se cambia a 17px</w:t>
       </w:r>
       <w:r>
         <w:rPr>
@@ -1400,7 +2093,79 @@
           <w:sz w:val="26"/>
           <w:szCs w:val="26"/>
         </w:rPr>
-        <w:t>Uno de los cambios mas significativos es el colapso de las columnas utilizadas en la versión desktop, se realizo el armado de una mini grilla de 2 y 3 columnas que luego en la versión mobile en el breakpoint de 480px colapsan para queda 1 columna en una fila</w:t>
+        <w:t xml:space="preserve">Uno de los cambios </w:t>
+      </w:r>
+      <w:proofErr w:type="spellStart"/>
+      <w:r>
+        <w:rPr>
+          <w:rFonts w:ascii="Times New Roman" w:hAnsi="Times New Roman" w:cs="Times New Roman"/>
+          <w:sz w:val="26"/>
+          <w:szCs w:val="26"/>
+        </w:rPr>
+        <w:t>mas</w:t>
+      </w:r>
+      <w:proofErr w:type="spellEnd"/>
+      <w:r>
+        <w:rPr>
+          <w:rFonts w:ascii="Times New Roman" w:hAnsi="Times New Roman" w:cs="Times New Roman"/>
+          <w:sz w:val="26"/>
+          <w:szCs w:val="26"/>
+        </w:rPr>
+        <w:t xml:space="preserve"> significativos es el colapso de las columnas utilizadas en la versión desktop, se </w:t>
+      </w:r>
+      <w:proofErr w:type="spellStart"/>
+      <w:r>
+        <w:rPr>
+          <w:rFonts w:ascii="Times New Roman" w:hAnsi="Times New Roman" w:cs="Times New Roman"/>
+          <w:sz w:val="26"/>
+          <w:szCs w:val="26"/>
+        </w:rPr>
+        <w:t>realizo</w:t>
+      </w:r>
+      <w:proofErr w:type="spellEnd"/>
+      <w:r>
+        <w:rPr>
+          <w:rFonts w:ascii="Times New Roman" w:hAnsi="Times New Roman" w:cs="Times New Roman"/>
+          <w:sz w:val="26"/>
+          <w:szCs w:val="26"/>
+        </w:rPr>
+        <w:t xml:space="preserve"> el armado de una mini grilla de 2 y 3 columnas que luego en la versión </w:t>
+      </w:r>
+      <w:proofErr w:type="spellStart"/>
+      <w:r>
+        <w:rPr>
+          <w:rFonts w:ascii="Times New Roman" w:hAnsi="Times New Roman" w:cs="Times New Roman"/>
+          <w:sz w:val="26"/>
+          <w:szCs w:val="26"/>
+        </w:rPr>
+        <w:t>mobile</w:t>
+      </w:r>
+      <w:proofErr w:type="spellEnd"/>
+      <w:r>
+        <w:rPr>
+          <w:rFonts w:ascii="Times New Roman" w:hAnsi="Times New Roman" w:cs="Times New Roman"/>
+          <w:sz w:val="26"/>
+          <w:szCs w:val="26"/>
+        </w:rPr>
+        <w:t xml:space="preserve"> en el </w:t>
+      </w:r>
+      <w:proofErr w:type="spellStart"/>
+      <w:r>
+        <w:rPr>
+          <w:rFonts w:ascii="Times New Roman" w:hAnsi="Times New Roman" w:cs="Times New Roman"/>
+          <w:sz w:val="26"/>
+          <w:szCs w:val="26"/>
+        </w:rPr>
+        <w:t>breakpoint</w:t>
+      </w:r>
+      <w:proofErr w:type="spellEnd"/>
+      <w:r>
+        <w:rPr>
+          <w:rFonts w:ascii="Times New Roman" w:hAnsi="Times New Roman" w:cs="Times New Roman"/>
+          <w:sz w:val="26"/>
+          <w:szCs w:val="26"/>
+        </w:rPr>
+        <w:t xml:space="preserve"> de 480px colapsan para queda 1 columna en una fila</w:t>
       </w:r>
       <w:r>
         <w:rPr>
@@ -1474,7 +2239,25 @@
           <w:sz w:val="26"/>
           <w:szCs w:val="26"/>
         </w:rPr>
-        <w:t xml:space="preserve"> de las propiedades de los media query se realizaron en las imágenes de gran tamaño que generaban una visualización incorrecta de contenido con respecto a esto las imágenes que se cambiaron son las siguientes:</w:t>
+        <w:t xml:space="preserve"> de las propiedades de los media </w:t>
+      </w:r>
+      <w:proofErr w:type="spellStart"/>
+      <w:r>
+        <w:rPr>
+          <w:rFonts w:ascii="Times New Roman" w:hAnsi="Times New Roman" w:cs="Times New Roman"/>
+          <w:sz w:val="26"/>
+          <w:szCs w:val="26"/>
+        </w:rPr>
+        <w:t>query</w:t>
+      </w:r>
+      <w:proofErr w:type="spellEnd"/>
+      <w:r>
+        <w:rPr>
+          <w:rFonts w:ascii="Times New Roman" w:hAnsi="Times New Roman" w:cs="Times New Roman"/>
+          <w:sz w:val="26"/>
+          <w:szCs w:val="26"/>
+        </w:rPr>
+        <w:t xml:space="preserve"> se realizaron en las imágenes de gran tamaño que generaban una visualización incorrecta de contenido con respecto a esto las imágenes que se cambiaron son las siguientes:</w:t>
       </w:r>
     </w:p>
     <w:p>
@@ -1498,7 +2281,61 @@
           <w:sz w:val="26"/>
           <w:szCs w:val="26"/>
         </w:rPr>
-        <w:t>“Home” la icónica imagen del torii flotante de miyashima se cambio para que se adapte correctamente a resoluciones menores</w:t>
+        <w:t xml:space="preserve">“Home” la icónica imagen del </w:t>
+      </w:r>
+      <w:proofErr w:type="spellStart"/>
+      <w:r>
+        <w:rPr>
+          <w:rFonts w:ascii="Times New Roman" w:hAnsi="Times New Roman" w:cs="Times New Roman"/>
+          <w:sz w:val="26"/>
+          <w:szCs w:val="26"/>
+        </w:rPr>
+        <w:t>torii</w:t>
+      </w:r>
+      <w:proofErr w:type="spellEnd"/>
+      <w:r>
+        <w:rPr>
+          <w:rFonts w:ascii="Times New Roman" w:hAnsi="Times New Roman" w:cs="Times New Roman"/>
+          <w:sz w:val="26"/>
+          <w:szCs w:val="26"/>
+        </w:rPr>
+        <w:t xml:space="preserve"> flotante de </w:t>
+      </w:r>
+      <w:proofErr w:type="spellStart"/>
+      <w:r>
+        <w:rPr>
+          <w:rFonts w:ascii="Times New Roman" w:hAnsi="Times New Roman" w:cs="Times New Roman"/>
+          <w:sz w:val="26"/>
+          <w:szCs w:val="26"/>
+        </w:rPr>
+        <w:t>miyashima</w:t>
+      </w:r>
+      <w:proofErr w:type="spellEnd"/>
+      <w:r>
+        <w:rPr>
+          <w:rFonts w:ascii="Times New Roman" w:hAnsi="Times New Roman" w:cs="Times New Roman"/>
+          <w:sz w:val="26"/>
+          <w:szCs w:val="26"/>
+        </w:rPr>
+        <w:t xml:space="preserve"> se </w:t>
+      </w:r>
+      <w:proofErr w:type="spellStart"/>
+      <w:r>
+        <w:rPr>
+          <w:rFonts w:ascii="Times New Roman" w:hAnsi="Times New Roman" w:cs="Times New Roman"/>
+          <w:sz w:val="26"/>
+          <w:szCs w:val="26"/>
+        </w:rPr>
+        <w:t>cambio</w:t>
+      </w:r>
+      <w:proofErr w:type="spellEnd"/>
+      <w:r>
+        <w:rPr>
+          <w:rFonts w:ascii="Times New Roman" w:hAnsi="Times New Roman" w:cs="Times New Roman"/>
+          <w:sz w:val="26"/>
+          <w:szCs w:val="26"/>
+        </w:rPr>
+        <w:t xml:space="preserve"> para que se adapte correctamente a resoluciones menores</w:t>
       </w:r>
     </w:p>
     <w:p>
@@ -1530,7 +2367,25 @@
           <w:sz w:val="26"/>
           <w:szCs w:val="26"/>
         </w:rPr>
-        <w:t>la foto del paisaje se debió adaptar debido a su gran tamaño también para mobile.</w:t>
+        <w:t xml:space="preserve">la foto del paisaje se debió adaptar debido a su gran tamaño también para </w:t>
+      </w:r>
+      <w:proofErr w:type="spellStart"/>
+      <w:r>
+        <w:rPr>
+          <w:rFonts w:ascii="Times New Roman" w:hAnsi="Times New Roman" w:cs="Times New Roman"/>
+          <w:sz w:val="26"/>
+          <w:szCs w:val="26"/>
+        </w:rPr>
+        <w:t>mobile</w:t>
+      </w:r>
+      <w:proofErr w:type="spellEnd"/>
+      <w:r>
+        <w:rPr>
+          <w:rFonts w:ascii="Times New Roman" w:hAnsi="Times New Roman" w:cs="Times New Roman"/>
+          <w:sz w:val="26"/>
+          <w:szCs w:val="26"/>
+        </w:rPr>
+        <w:t>.</w:t>
       </w:r>
     </w:p>
     <w:p>
@@ -3309,7 +4164,7 @@
 </file>
 
 <file path=customXml/itemProps1.xml><?xml version="1.0" encoding="utf-8"?>
-<ds:datastoreItem xmlns:ds="http://schemas.openxmlformats.org/officeDocument/2006/customXml" ds:itemID="{8D5F0EBA-A90C-4B51-8883-46F95A4D1AC0}">
+<ds:datastoreItem xmlns:ds="http://schemas.openxmlformats.org/officeDocument/2006/customXml" ds:itemID="{A011E941-F8E9-4D5D-BE0E-030E3E5AA63A}">
   <ds:schemaRefs>
     <ds:schemaRef ds:uri="http://schemas.openxmlformats.org/officeDocument/2006/bibliography"/>
   </ds:schemaRefs>

</xml_diff>